<commit_message>
Finisalisation du document sur les boucles
Et remplissage du dossier_personnel.
</commit_message>
<xml_diff>
--- a/doc_logiciels/boucle_4_20_mA.docx
+++ b/doc_logiciels/boucle_4_20_mA.docx
@@ -46,16 +46,7 @@
           <w:szCs w:val="32"/>
           <w:u w:val="single"/>
         </w:rPr>
-        <w:t>But</w:t>
-      </w:r>
-      <w:r>
-        <w:rPr>
-          <w:color w:val="C00000"/>
-          <w:sz w:val="32"/>
-          <w:szCs w:val="32"/>
-          <w:u w:val="single"/>
-        </w:rPr>
-        <w:t> :</w:t>
+        <w:t>But :</w:t>
       </w:r>
     </w:p>
     <w:p>
@@ -144,11 +135,11 @@
                     <pic:cNvPicPr/>
                   </pic:nvPicPr>
                   <pic:blipFill rotWithShape="1">
-                    <a:blip r:embed="rId4">
+                    <a:blip r:embed="rId5">
                       <a:extLst>
                         <a:ext uri="{BEBA8EAE-BF5A-486C-A8C5-ECC9F3942E4B}">
                           <a14:imgProps xmlns:a14="http://schemas.microsoft.com/office/drawing/2010/main">
-                            <a14:imgLayer r:embed="rId5">
+                            <a14:imgLayer r:embed="rId6">
                               <a14:imgEffect>
                                 <a14:artisticFilmGrain/>
                               </a14:imgEffect>
@@ -203,12 +194,823 @@
         <w:pStyle w:val="Sansinterligne"/>
       </w:pPr>
       <w:r>
-        <w:t>http://meteosat.pessac.free.fr/Cd_elect/Doc_pdf/liaison/loop420.pdf</w:t>
-      </w:r>
-    </w:p>
-    <w:p>
-      <w:pPr>
-        <w:jc w:val="center"/>
+        <w:rPr>
+          <w:color w:val="C00000"/>
+          <w:sz w:val="32"/>
+          <w:szCs w:val="32"/>
+          <w:u w:val="single"/>
+        </w:rPr>
+        <w:t>L’émetteur :</w:t>
+      </w:r>
+    </w:p>
+    <w:p>
+      <w:pPr>
+        <w:pStyle w:val="Sansinterligne"/>
+      </w:pPr>
+    </w:p>
+    <w:p>
+      <w:pPr>
+        <w:pStyle w:val="Sansinterligne"/>
+        <w:rPr>
+          <w:rFonts w:ascii="Calibri Light" w:hAnsi="Calibri Light" w:cs="Calibri Light"/>
+        </w:rPr>
+      </w:pPr>
+      <w:r>
+        <w:rPr>
+          <w:rFonts w:ascii="Calibri Light" w:hAnsi="Calibri Light" w:cs="Calibri Light"/>
+        </w:rPr>
+        <w:t xml:space="preserve">L'émetteur est composé d'un capteur qui va mesurer </w:t>
+      </w:r>
+      <w:r>
+        <w:rPr>
+          <w:rFonts w:ascii="Calibri Light" w:hAnsi="Calibri Light" w:cs="Calibri Light"/>
+        </w:rPr>
+        <w:t>les grandeurs physiques</w:t>
+      </w:r>
+      <w:r>
+        <w:rPr>
+          <w:rFonts w:ascii="Calibri Light" w:hAnsi="Calibri Light" w:cs="Calibri Light"/>
+        </w:rPr>
+        <w:t xml:space="preserve"> tel que </w:t>
+      </w:r>
+      <w:r>
+        <w:rPr>
+          <w:rFonts w:ascii="Calibri Light" w:hAnsi="Calibri Light" w:cs="Calibri Light"/>
+        </w:rPr>
+        <w:t>la température, la pression</w:t>
+      </w:r>
+      <w:r>
+        <w:rPr>
+          <w:rFonts w:ascii="Calibri Light" w:hAnsi="Calibri Light" w:cs="Calibri Light"/>
+        </w:rPr>
+        <w:t>, etc...</w:t>
+      </w:r>
+      <w:r>
+        <w:rPr>
+          <w:rFonts w:ascii="Calibri Light" w:hAnsi="Calibri Light" w:cs="Calibri Light"/>
+        </w:rPr>
+        <w:t xml:space="preserve"> </w:t>
+      </w:r>
+      <w:r>
+        <w:rPr>
+          <w:rFonts w:ascii="Calibri Light" w:hAnsi="Calibri Light" w:cs="Calibri Light"/>
+        </w:rPr>
+        <w:t>Et</w:t>
+      </w:r>
+      <w:r>
+        <w:rPr>
+          <w:rFonts w:ascii="Calibri Light" w:hAnsi="Calibri Light" w:cs="Calibri Light"/>
+        </w:rPr>
+        <w:t xml:space="preserve"> d'un émetteur de courant 4-20 mA.</w:t>
+      </w:r>
+    </w:p>
+    <w:p>
+      <w:pPr>
+        <w:pStyle w:val="Sansinterligne"/>
+        <w:rPr>
+          <w:rFonts w:ascii="Calibri Light" w:hAnsi="Calibri Light" w:cs="Calibri Light"/>
+        </w:rPr>
+      </w:pPr>
+      <w:r>
+        <w:rPr>
+          <w:rFonts w:ascii="Calibri Light" w:hAnsi="Calibri Light" w:cs="Calibri Light"/>
+        </w:rPr>
+        <w:t>L'émetteur convertit la valeur mesurée par le capteur en un courant compris dans</w:t>
+      </w:r>
+      <w:r>
+        <w:rPr>
+          <w:rFonts w:ascii="Calibri Light" w:hAnsi="Calibri Light" w:cs="Calibri Light"/>
+        </w:rPr>
+        <w:t xml:space="preserve"> </w:t>
+      </w:r>
+      <w:r>
+        <w:rPr>
+          <w:rFonts w:ascii="Calibri Light" w:hAnsi="Calibri Light" w:cs="Calibri Light"/>
+        </w:rPr>
+        <w:t xml:space="preserve">l'intervalle 4-20 mA. On a </w:t>
+      </w:r>
+      <w:r>
+        <w:rPr>
+          <w:rFonts w:ascii="Calibri Light" w:hAnsi="Calibri Light" w:cs="Calibri Light"/>
+        </w:rPr>
+        <w:t xml:space="preserve">donc </w:t>
+      </w:r>
+      <w:r>
+        <w:rPr>
+          <w:rFonts w:ascii="Calibri Light" w:hAnsi="Calibri Light" w:cs="Calibri Light"/>
+        </w:rPr>
+        <w:t>un courant de</w:t>
+      </w:r>
+      <w:r>
+        <w:rPr>
+          <w:rFonts w:ascii="Calibri Light" w:hAnsi="Calibri Light" w:cs="Calibri Light"/>
+        </w:rPr>
+        <w:t> :</w:t>
+      </w:r>
+    </w:p>
+    <w:p>
+      <w:pPr>
+        <w:pStyle w:val="Sansinterligne"/>
+        <w:numPr>
+          <w:ilvl w:val="0"/>
+          <w:numId w:val="1"/>
+        </w:numPr>
+        <w:rPr>
+          <w:rFonts w:ascii="Calibri Light" w:hAnsi="Calibri Light" w:cs="Calibri Light"/>
+        </w:rPr>
+      </w:pPr>
+      <w:r>
+        <w:rPr>
+          <w:rFonts w:ascii="Calibri Light" w:hAnsi="Calibri Light" w:cs="Calibri Light"/>
+        </w:rPr>
+        <w:t xml:space="preserve">4 mA pour </w:t>
+      </w:r>
+      <w:r>
+        <w:rPr>
+          <w:rFonts w:ascii="Calibri Light" w:hAnsi="Calibri Light" w:cs="Calibri Light"/>
+        </w:rPr>
+        <w:t>la première valeur</w:t>
+      </w:r>
+      <w:r>
+        <w:rPr>
+          <w:rFonts w:ascii="Calibri Light" w:hAnsi="Calibri Light" w:cs="Calibri Light"/>
+        </w:rPr>
+        <w:t xml:space="preserve"> de</w:t>
+      </w:r>
+      <w:r>
+        <w:rPr>
+          <w:rFonts w:ascii="Calibri Light" w:hAnsi="Calibri Light" w:cs="Calibri Light"/>
+        </w:rPr>
+        <w:t xml:space="preserve"> </w:t>
+      </w:r>
+      <w:r>
+        <w:rPr>
+          <w:rFonts w:ascii="Calibri Light" w:hAnsi="Calibri Light" w:cs="Calibri Light"/>
+        </w:rPr>
+        <w:t>mesure du capteur</w:t>
+      </w:r>
+    </w:p>
+    <w:p>
+      <w:pPr>
+        <w:pStyle w:val="Sansinterligne"/>
+        <w:numPr>
+          <w:ilvl w:val="0"/>
+          <w:numId w:val="1"/>
+        </w:numPr>
+        <w:rPr>
+          <w:rFonts w:ascii="Calibri Light" w:hAnsi="Calibri Light" w:cs="Calibri Light"/>
+        </w:rPr>
+      </w:pPr>
+      <w:r>
+        <w:rPr>
+          <w:rFonts w:ascii="Calibri Light" w:hAnsi="Calibri Light" w:cs="Calibri Light"/>
+        </w:rPr>
+        <w:t>20 mA pour la dernière mesure du capteur</w:t>
+      </w:r>
+    </w:p>
+    <w:p>
+      <w:pPr>
+        <w:pStyle w:val="Sansinterligne"/>
+        <w:ind w:left="360"/>
+        <w:rPr>
+          <w:rFonts w:ascii="Calibri Light" w:hAnsi="Calibri Light" w:cs="Calibri Light"/>
+        </w:rPr>
+      </w:pPr>
+      <w:r>
+        <w:rPr>
+          <w:rFonts w:ascii="Calibri Light" w:hAnsi="Calibri Light" w:cs="Calibri Light"/>
+        </w:rPr>
+        <w:t xml:space="preserve"> </w:t>
+      </w:r>
+    </w:p>
+    <w:p>
+      <w:pPr>
+        <w:pStyle w:val="Sansinterligne"/>
+        <w:ind w:left="360"/>
+        <w:rPr>
+          <w:rFonts w:ascii="Calibri Light" w:hAnsi="Calibri Light" w:cs="Calibri Light"/>
+        </w:rPr>
+      </w:pPr>
+      <w:r>
+        <w:rPr>
+          <w:rFonts w:ascii="Calibri Light" w:hAnsi="Calibri Light" w:cs="Calibri Light"/>
+          <w:b/>
+        </w:rPr>
+        <w:t>E</w:t>
+      </w:r>
+      <w:r>
+        <w:rPr>
+          <w:rFonts w:ascii="Calibri Light" w:hAnsi="Calibri Light" w:cs="Calibri Light"/>
+          <w:b/>
+        </w:rPr>
+        <w:t>xemple</w:t>
+      </w:r>
+      <w:r>
+        <w:rPr>
+          <w:rFonts w:ascii="Calibri Light" w:hAnsi="Calibri Light" w:cs="Calibri Light"/>
+        </w:rPr>
+        <w:t xml:space="preserve"> :</w:t>
+      </w:r>
+    </w:p>
+    <w:p>
+      <w:pPr>
+        <w:pStyle w:val="Sansinterligne"/>
+        <w:ind w:left="360"/>
+        <w:rPr>
+          <w:rFonts w:ascii="Calibri Light" w:hAnsi="Calibri Light" w:cs="Calibri Light"/>
+        </w:rPr>
+      </w:pPr>
+      <w:r>
+        <w:rPr>
+          <w:rFonts w:ascii="Calibri Light" w:hAnsi="Calibri Light" w:cs="Calibri Light"/>
+        </w:rPr>
+        <w:t xml:space="preserve"> </w:t>
+      </w:r>
+      <w:r>
+        <w:rPr>
+          <w:rFonts w:ascii="Calibri Light" w:hAnsi="Calibri Light" w:cs="Calibri Light"/>
+        </w:rPr>
+        <w:t>S</w:t>
+      </w:r>
+      <w:r>
+        <w:rPr>
+          <w:rFonts w:ascii="Calibri Light" w:hAnsi="Calibri Light" w:cs="Calibri Light"/>
+        </w:rPr>
+        <w:t>i on a un</w:t>
+      </w:r>
+      <w:r>
+        <w:rPr>
+          <w:rFonts w:ascii="Calibri Light" w:hAnsi="Calibri Light" w:cs="Calibri Light"/>
+        </w:rPr>
+        <w:t xml:space="preserve"> </w:t>
+      </w:r>
+      <w:r>
+        <w:rPr>
+          <w:rFonts w:ascii="Calibri Light" w:hAnsi="Calibri Light" w:cs="Calibri Light"/>
+        </w:rPr>
+        <w:t>capteur qui doit mesurer une température de -40°C à 50 °C</w:t>
+      </w:r>
+    </w:p>
+    <w:p>
+      <w:pPr>
+        <w:pStyle w:val="Sansinterligne"/>
+        <w:numPr>
+          <w:ilvl w:val="0"/>
+          <w:numId w:val="1"/>
+        </w:numPr>
+        <w:rPr>
+          <w:rFonts w:ascii="Calibri Light" w:hAnsi="Calibri Light" w:cs="Calibri Light"/>
+        </w:rPr>
+      </w:pPr>
+      <w:r>
+        <w:rPr>
+          <w:rFonts w:ascii="Calibri Light" w:hAnsi="Calibri Light" w:cs="Calibri Light"/>
+        </w:rPr>
+        <w:t>4</w:t>
+      </w:r>
+      <w:r>
+        <w:rPr>
+          <w:rFonts w:ascii="Calibri Light" w:hAnsi="Calibri Light" w:cs="Calibri Light"/>
+        </w:rPr>
+        <w:t xml:space="preserve"> </w:t>
+      </w:r>
+      <w:r>
+        <w:rPr>
+          <w:rFonts w:ascii="Calibri Light" w:hAnsi="Calibri Light" w:cs="Calibri Light"/>
+        </w:rPr>
+        <w:t>mA correspondra à -40°C</w:t>
+      </w:r>
+    </w:p>
+    <w:p>
+      <w:pPr>
+        <w:pStyle w:val="Sansinterligne"/>
+        <w:numPr>
+          <w:ilvl w:val="0"/>
+          <w:numId w:val="1"/>
+        </w:numPr>
+        <w:rPr>
+          <w:rFonts w:ascii="Calibri Light" w:hAnsi="Calibri Light" w:cs="Calibri Light"/>
+        </w:rPr>
+      </w:pPr>
+      <w:r>
+        <w:rPr>
+          <w:rFonts w:ascii="Calibri Light" w:hAnsi="Calibri Light" w:cs="Calibri Light"/>
+        </w:rPr>
+        <w:t>20</w:t>
+      </w:r>
+      <w:r>
+        <w:rPr>
+          <w:rFonts w:ascii="Calibri Light" w:hAnsi="Calibri Light" w:cs="Calibri Light"/>
+        </w:rPr>
+        <w:t xml:space="preserve"> </w:t>
+      </w:r>
+      <w:r>
+        <w:rPr>
+          <w:rFonts w:ascii="Calibri Light" w:hAnsi="Calibri Light" w:cs="Calibri Light"/>
+        </w:rPr>
+        <w:t xml:space="preserve">mA à 50°C </w:t>
+      </w:r>
+    </w:p>
+    <w:p>
+      <w:pPr>
+        <w:pStyle w:val="Sansinterligne"/>
+        <w:numPr>
+          <w:ilvl w:val="0"/>
+          <w:numId w:val="1"/>
+        </w:numPr>
+      </w:pPr>
+      <w:r>
+        <w:rPr>
+          <w:rFonts w:ascii="Calibri Light" w:hAnsi="Calibri Light" w:cs="Calibri Light"/>
+        </w:rPr>
+        <w:t>0 s’il y a un problème sur la boucle, ou une panne.</w:t>
+      </w:r>
+      <w:r>
+        <w:t xml:space="preserve"> </w:t>
+      </w:r>
+    </w:p>
+    <w:p>
+      <w:pPr>
+        <w:pStyle w:val="Sansinterligne"/>
+        <w:ind w:left="720"/>
+      </w:pPr>
+    </w:p>
+    <w:p>
+      <w:pPr>
+        <w:pStyle w:val="Sansinterligne"/>
+      </w:pPr>
+      <w:r>
+        <w:rPr>
+          <w:color w:val="C00000"/>
+          <w:sz w:val="32"/>
+          <w:szCs w:val="32"/>
+          <w:u w:val="single"/>
+        </w:rPr>
+        <w:t>L</w:t>
+      </w:r>
+      <w:r>
+        <w:rPr>
+          <w:color w:val="C00000"/>
+          <w:sz w:val="32"/>
+          <w:szCs w:val="32"/>
+          <w:u w:val="single"/>
+        </w:rPr>
+        <w:t>e récepteur</w:t>
+      </w:r>
+      <w:r>
+        <w:rPr>
+          <w:color w:val="C00000"/>
+          <w:sz w:val="32"/>
+          <w:szCs w:val="32"/>
+          <w:u w:val="single"/>
+        </w:rPr>
+        <w:t> :</w:t>
+      </w:r>
+    </w:p>
+    <w:p>
+      <w:pPr>
+        <w:pStyle w:val="Sansinterligne"/>
+        <w:rPr>
+          <w:rFonts w:ascii="Calibri Light" w:hAnsi="Calibri Light" w:cs="Calibri Light"/>
+        </w:rPr>
+      </w:pPr>
+    </w:p>
+    <w:p>
+      <w:pPr>
+        <w:pStyle w:val="Sansinterligne"/>
+        <w:rPr>
+          <w:rFonts w:ascii="Calibri Light" w:hAnsi="Calibri Light" w:cs="Calibri Light"/>
+        </w:rPr>
+      </w:pPr>
+      <w:r>
+        <w:rPr>
+          <w:rFonts w:ascii="Calibri Light" w:hAnsi="Calibri Light" w:cs="Calibri Light"/>
+        </w:rPr>
+        <w:t>Les récepteurs sont tous équipés d’une résistance.</w:t>
+      </w:r>
+    </w:p>
+    <w:p>
+      <w:pPr>
+        <w:pStyle w:val="Sansinterligne"/>
+        <w:rPr>
+          <w:rFonts w:ascii="Calibri Light" w:hAnsi="Calibri Light" w:cs="Calibri Light"/>
+        </w:rPr>
+      </w:pPr>
+      <w:r>
+        <w:rPr>
+          <w:rFonts w:ascii="Calibri Light" w:hAnsi="Calibri Light" w:cs="Calibri Light"/>
+        </w:rPr>
+        <w:t>Il peut y avoir plus d'un récepteur dans la boucle tant qu'il y a assez de tension pour</w:t>
+      </w:r>
+      <w:r>
+        <w:rPr>
+          <w:rFonts w:ascii="Calibri Light" w:hAnsi="Calibri Light" w:cs="Calibri Light"/>
+        </w:rPr>
+        <w:t xml:space="preserve"> </w:t>
+      </w:r>
+      <w:r>
+        <w:rPr>
+          <w:rFonts w:ascii="Calibri Light" w:hAnsi="Calibri Light" w:cs="Calibri Light"/>
+        </w:rPr>
+        <w:t>alimenter la boucle</w:t>
+      </w:r>
+      <w:r>
+        <w:rPr>
+          <w:rFonts w:ascii="Calibri Light" w:hAnsi="Calibri Light" w:cs="Calibri Light"/>
+        </w:rPr>
+        <w:t>.</w:t>
+      </w:r>
+    </w:p>
+    <w:p>
+      <w:pPr>
+        <w:pStyle w:val="Sansinterligne"/>
+        <w:rPr>
+          <w:rFonts w:ascii="Calibri Light" w:hAnsi="Calibri Light" w:cs="Calibri Light"/>
+          <w:b/>
+        </w:rPr>
+      </w:pPr>
+    </w:p>
+    <w:p>
+      <w:pPr>
+        <w:pStyle w:val="Sansinterligne"/>
+        <w:rPr>
+          <w:rFonts w:ascii="Calibri Light" w:hAnsi="Calibri Light" w:cs="Calibri Light"/>
+        </w:rPr>
+      </w:pPr>
+      <w:r>
+        <w:rPr>
+          <w:rFonts w:ascii="Calibri Light" w:hAnsi="Calibri Light" w:cs="Calibri Light"/>
+          <w:b/>
+        </w:rPr>
+        <w:t xml:space="preserve">        </w:t>
+      </w:r>
+      <w:r>
+        <w:rPr>
+          <w:rFonts w:ascii="Calibri Light" w:hAnsi="Calibri Light" w:cs="Calibri Light"/>
+          <w:b/>
+        </w:rPr>
+        <w:t>E</w:t>
+      </w:r>
+      <w:r>
+        <w:rPr>
+          <w:rFonts w:ascii="Calibri Light" w:hAnsi="Calibri Light" w:cs="Calibri Light"/>
+          <w:b/>
+        </w:rPr>
+        <w:t>xemple</w:t>
+      </w:r>
+      <w:r>
+        <w:rPr>
+          <w:rFonts w:ascii="Calibri Light" w:hAnsi="Calibri Light" w:cs="Calibri Light"/>
+        </w:rPr>
+        <w:t> :</w:t>
+      </w:r>
+      <w:r>
+        <w:rPr>
+          <w:rFonts w:ascii="Calibri Light" w:hAnsi="Calibri Light" w:cs="Calibri Light"/>
+        </w:rPr>
+        <w:t xml:space="preserve"> </w:t>
+      </w:r>
+    </w:p>
+    <w:p>
+      <w:pPr>
+        <w:pStyle w:val="Sansinterligne"/>
+        <w:rPr>
+          <w:rFonts w:ascii="Calibri Light" w:hAnsi="Calibri Light" w:cs="Calibri Light"/>
+        </w:rPr>
+      </w:pPr>
+      <w:r>
+        <w:rPr>
+          <w:rFonts w:ascii="Calibri Light" w:hAnsi="Calibri Light" w:cs="Calibri Light"/>
+        </w:rPr>
+        <w:t>Pour u</w:t>
+      </w:r>
+      <w:r>
+        <w:rPr>
+          <w:rFonts w:ascii="Calibri Light" w:hAnsi="Calibri Light" w:cs="Calibri Light"/>
+        </w:rPr>
+        <w:t>ne</w:t>
+      </w:r>
+      <w:r>
+        <w:rPr>
+          <w:rFonts w:ascii="Calibri Light" w:hAnsi="Calibri Light" w:cs="Calibri Light"/>
+        </w:rPr>
+        <w:t xml:space="preserve"> résistance d'entrée de 250 ohms pour un récepteur, on perdra</w:t>
+      </w:r>
+      <w:r>
+        <w:rPr>
+          <w:rFonts w:ascii="Calibri Light" w:hAnsi="Calibri Light" w:cs="Calibri Light"/>
+        </w:rPr>
+        <w:t xml:space="preserve"> </w:t>
+      </w:r>
+      <w:r>
+        <w:rPr>
+          <w:rFonts w:ascii="Calibri Light" w:hAnsi="Calibri Light" w:cs="Calibri Light"/>
+          <w:b/>
+        </w:rPr>
+        <w:t>5V</w:t>
+      </w:r>
+      <w:r>
+        <w:rPr>
+          <w:rFonts w:ascii="Calibri Light" w:hAnsi="Calibri Light" w:cs="Calibri Light"/>
+        </w:rPr>
+        <w:t xml:space="preserve"> à cause de la</w:t>
+      </w:r>
+      <w:r>
+        <w:rPr>
+          <w:rFonts w:ascii="Calibri Light" w:hAnsi="Calibri Light" w:cs="Calibri Light"/>
+        </w:rPr>
+        <w:t xml:space="preserve"> </w:t>
+      </w:r>
+      <w:r>
+        <w:rPr>
+          <w:rFonts w:ascii="Calibri Light" w:hAnsi="Calibri Light" w:cs="Calibri Light"/>
+        </w:rPr>
+        <w:t>te</w:t>
+      </w:r>
+      <w:r>
+        <w:rPr>
+          <w:rFonts w:ascii="Calibri Light" w:hAnsi="Calibri Light" w:cs="Calibri Light"/>
+        </w:rPr>
+        <w:t xml:space="preserve">nsion </w:t>
+      </w:r>
+      <w:r>
+        <w:rPr>
+          <w:rFonts w:ascii="Calibri Light" w:hAnsi="Calibri Light" w:cs="Calibri Light"/>
+        </w:rPr>
+        <w:t>au</w:t>
+      </w:r>
+      <w:r>
+        <w:rPr>
+          <w:rFonts w:ascii="Calibri Light" w:hAnsi="Calibri Light" w:cs="Calibri Light"/>
+        </w:rPr>
+        <w:t>x</w:t>
+      </w:r>
+      <w:r>
+        <w:rPr>
+          <w:rFonts w:ascii="Calibri Light" w:hAnsi="Calibri Light" w:cs="Calibri Light"/>
+        </w:rPr>
+        <w:t xml:space="preserve"> bornes de la résistance pour un courant de </w:t>
+      </w:r>
+      <w:r>
+        <w:rPr>
+          <w:rFonts w:ascii="Calibri Light" w:hAnsi="Calibri Light" w:cs="Calibri Light"/>
+          <w:b/>
+        </w:rPr>
+        <w:t>20 mA</w:t>
+      </w:r>
+      <w:r>
+        <w:rPr>
+          <w:rFonts w:ascii="Calibri Light" w:hAnsi="Calibri Light" w:cs="Calibri Light"/>
+        </w:rPr>
+        <w:t xml:space="preserve">. </w:t>
+      </w:r>
+      <w:r>
+        <w:rPr>
+          <w:rFonts w:ascii="Calibri Light" w:hAnsi="Calibri Light" w:cs="Calibri Light"/>
+        </w:rPr>
+        <w:t xml:space="preserve">Pour un courant de </w:t>
+      </w:r>
+      <w:r>
+        <w:rPr>
+          <w:rFonts w:ascii="Calibri Light" w:hAnsi="Calibri Light" w:cs="Calibri Light"/>
+          <w:b/>
+        </w:rPr>
+        <w:t xml:space="preserve">4 </w:t>
+      </w:r>
+      <w:r>
+        <w:rPr>
+          <w:rFonts w:ascii="Calibri Light" w:hAnsi="Calibri Light" w:cs="Calibri Light"/>
+          <w:b/>
+        </w:rPr>
+        <w:t>mA</w:t>
+      </w:r>
+      <w:r>
+        <w:rPr>
+          <w:rFonts w:ascii="Calibri Light" w:hAnsi="Calibri Light" w:cs="Calibri Light"/>
+        </w:rPr>
+        <w:t>, on</w:t>
+      </w:r>
+      <w:r>
+        <w:rPr>
+          <w:rFonts w:ascii="Calibri Light" w:hAnsi="Calibri Light" w:cs="Calibri Light"/>
+        </w:rPr>
+        <w:t xml:space="preserve"> </w:t>
+      </w:r>
+      <w:r>
+        <w:rPr>
+          <w:rFonts w:ascii="Calibri Light" w:hAnsi="Calibri Light" w:cs="Calibri Light"/>
+        </w:rPr>
+        <w:t xml:space="preserve">perdra </w:t>
+      </w:r>
+      <w:r>
+        <w:rPr>
+          <w:rFonts w:ascii="Calibri Light" w:hAnsi="Calibri Light" w:cs="Calibri Light"/>
+          <w:b/>
+        </w:rPr>
+        <w:t>1V</w:t>
+      </w:r>
+      <w:r>
+        <w:rPr>
+          <w:rFonts w:ascii="Calibri Light" w:hAnsi="Calibri Light" w:cs="Calibri Light"/>
+        </w:rPr>
+        <w:t>.</w:t>
+      </w:r>
+    </w:p>
+    <w:p>
+      <w:pPr>
+        <w:pStyle w:val="Sansinterligne"/>
+        <w:rPr>
+          <w:rFonts w:ascii="Calibri Light" w:hAnsi="Calibri Light" w:cs="Calibri Light"/>
+        </w:rPr>
+      </w:pPr>
+      <w:r>
+        <w:rPr>
+          <w:rFonts w:ascii="Calibri Light" w:hAnsi="Calibri Light" w:cs="Calibri Light"/>
+        </w:rPr>
+        <w:t xml:space="preserve">S’il y a </w:t>
+      </w:r>
+      <w:r>
+        <w:rPr>
+          <w:rFonts w:ascii="Calibri Light" w:hAnsi="Calibri Light" w:cs="Calibri Light"/>
+        </w:rPr>
+        <w:t>3 récepteurs</w:t>
+      </w:r>
+      <w:r>
+        <w:rPr>
+          <w:rFonts w:ascii="Calibri Light" w:hAnsi="Calibri Light" w:cs="Calibri Light"/>
+        </w:rPr>
+        <w:t xml:space="preserve">, on multiplie le tout par 3, donc on perdra </w:t>
+      </w:r>
+      <w:r>
+        <w:rPr>
+          <w:rFonts w:ascii="Calibri Light" w:hAnsi="Calibri Light" w:cs="Calibri Light"/>
+        </w:rPr>
+        <w:t>15V</w:t>
+      </w:r>
+      <w:r>
+        <w:rPr>
+          <w:rFonts w:ascii="Calibri Light" w:hAnsi="Calibri Light" w:cs="Calibri Light"/>
+        </w:rPr>
+        <w:t>. L’alimentation de la boucle devra avoir ces 15V supplémentaire en plus des volts nécessaires pour le fonctionnement de l’émetteur.</w:t>
+      </w:r>
+    </w:p>
+    <w:p>
+      <w:pPr>
+        <w:pStyle w:val="Sansinterligne"/>
+      </w:pPr>
+    </w:p>
+    <w:p>
+      <w:pPr>
+        <w:pStyle w:val="Sansinterligne"/>
+      </w:pPr>
+      <w:r>
+        <w:rPr>
+          <w:color w:val="C00000"/>
+          <w:sz w:val="32"/>
+          <w:szCs w:val="32"/>
+          <w:u w:val="single"/>
+        </w:rPr>
+        <w:lastRenderedPageBreak/>
+        <w:t>Installation de la boucle</w:t>
+      </w:r>
+      <w:r>
+        <w:rPr>
+          <w:color w:val="C00000"/>
+          <w:sz w:val="32"/>
+          <w:szCs w:val="32"/>
+          <w:u w:val="single"/>
+        </w:rPr>
+        <w:t> :</w:t>
+      </w:r>
+    </w:p>
+    <w:p>
+      <w:pPr>
+        <w:pStyle w:val="Sansinterligne"/>
+        <w:rPr>
+          <w:rFonts w:ascii="Calibri Light" w:hAnsi="Calibri Light" w:cs="Calibri Light"/>
+        </w:rPr>
+      </w:pPr>
+    </w:p>
+    <w:p>
+      <w:pPr>
+        <w:pStyle w:val="Sansinterligne"/>
+        <w:rPr>
+          <w:rFonts w:ascii="Calibri Light" w:hAnsi="Calibri Light" w:cs="Calibri Light"/>
+        </w:rPr>
+      </w:pPr>
+      <w:r>
+        <w:rPr>
+          <w:rFonts w:ascii="Calibri Light" w:hAnsi="Calibri Light" w:cs="Calibri Light"/>
+        </w:rPr>
+        <w:t>Pour installer la boucle, il suffit de relier en série l'émetteur, l'alimentation et le récepteur avec le fil.</w:t>
+      </w:r>
+    </w:p>
+    <w:p>
+      <w:pPr>
+        <w:pStyle w:val="Sansinterligne"/>
+      </w:pPr>
+      <w:r>
+        <w:rPr>
+          <w:rFonts w:asciiTheme="majorHAnsi" w:hAnsiTheme="majorHAnsi" w:cstheme="majorHAnsi"/>
+        </w:rPr>
+        <w:t xml:space="preserve">Ensuite, il faut voir si tout fonctionne, donc on la </w:t>
+      </w:r>
+      <w:r>
+        <w:rPr>
+          <w:rFonts w:asciiTheme="majorHAnsi" w:hAnsiTheme="majorHAnsi" w:cstheme="majorHAnsi"/>
+          <w:b/>
+        </w:rPr>
+        <w:t>teste</w:t>
+      </w:r>
+      <w:r>
+        <w:rPr>
+          <w:rFonts w:asciiTheme="majorHAnsi" w:hAnsiTheme="majorHAnsi" w:cstheme="majorHAnsi"/>
+        </w:rPr>
+        <w:t>.</w:t>
+      </w:r>
+      <w:r>
+        <w:t xml:space="preserve"> </w:t>
+      </w:r>
+    </w:p>
+    <w:p>
+      <w:pPr>
+        <w:pStyle w:val="Sansinterligne"/>
+        <w:rPr>
+          <w:rFonts w:asciiTheme="majorHAnsi" w:hAnsiTheme="majorHAnsi" w:cstheme="majorHAnsi"/>
+        </w:rPr>
+      </w:pPr>
+      <w:r>
+        <w:rPr>
+          <w:rFonts w:asciiTheme="majorHAnsi" w:hAnsiTheme="majorHAnsi" w:cstheme="majorHAnsi"/>
+        </w:rPr>
+        <w:t xml:space="preserve">Après avoir alimenté la boucle et avoir inséré un </w:t>
+      </w:r>
+      <w:r>
+        <w:rPr>
+          <w:rFonts w:asciiTheme="majorHAnsi" w:hAnsiTheme="majorHAnsi" w:cstheme="majorHAnsi"/>
+        </w:rPr>
+        <w:t>milli</w:t>
+      </w:r>
+      <w:r>
+        <w:rPr>
+          <w:rFonts w:asciiTheme="majorHAnsi" w:hAnsiTheme="majorHAnsi" w:cstheme="majorHAnsi"/>
+        </w:rPr>
+        <w:t>a</w:t>
+      </w:r>
+      <w:r>
+        <w:rPr>
+          <w:rFonts w:asciiTheme="majorHAnsi" w:hAnsiTheme="majorHAnsi" w:cstheme="majorHAnsi"/>
+        </w:rPr>
+        <w:t>mpèremètre</w:t>
+      </w:r>
+      <w:r>
+        <w:rPr>
+          <w:rFonts w:asciiTheme="majorHAnsi" w:hAnsiTheme="majorHAnsi" w:cstheme="majorHAnsi"/>
+        </w:rPr>
+        <w:t xml:space="preserve">. </w:t>
+      </w:r>
+    </w:p>
+    <w:p>
+      <w:pPr>
+        <w:pStyle w:val="Sansinterligne"/>
+        <w:rPr>
+          <w:rFonts w:asciiTheme="majorHAnsi" w:hAnsiTheme="majorHAnsi" w:cstheme="majorHAnsi"/>
+        </w:rPr>
+      </w:pPr>
+      <w:r>
+        <w:rPr>
+          <w:rFonts w:asciiTheme="majorHAnsi" w:hAnsiTheme="majorHAnsi" w:cstheme="majorHAnsi"/>
+        </w:rPr>
+        <w:t>On devrait lire un courant d'une</w:t>
+      </w:r>
+      <w:r>
+        <w:rPr>
+          <w:rFonts w:asciiTheme="majorHAnsi" w:hAnsiTheme="majorHAnsi" w:cstheme="majorHAnsi"/>
+        </w:rPr>
+        <w:t xml:space="preserve"> </w:t>
+      </w:r>
+      <w:r>
+        <w:rPr>
+          <w:rFonts w:asciiTheme="majorHAnsi" w:hAnsiTheme="majorHAnsi" w:cstheme="majorHAnsi"/>
+        </w:rPr>
+        <w:t>valeur comprise entre 4 et 20 mA dépendant de la sortie de</w:t>
+      </w:r>
+      <w:r>
+        <w:rPr>
+          <w:rFonts w:asciiTheme="majorHAnsi" w:hAnsiTheme="majorHAnsi" w:cstheme="majorHAnsi"/>
+        </w:rPr>
+        <w:t xml:space="preserve"> </w:t>
+      </w:r>
+      <w:r>
+        <w:rPr>
+          <w:rFonts w:asciiTheme="majorHAnsi" w:hAnsiTheme="majorHAnsi" w:cstheme="majorHAnsi"/>
+        </w:rPr>
+        <w:t>l'émetteur.</w:t>
+      </w:r>
+    </w:p>
+    <w:p>
+      <w:pPr>
+        <w:pStyle w:val="Sansinterligne"/>
       </w:pPr>
       <w:bookmarkStart w:id="0" w:name="_GoBack"/>
       <w:bookmarkEnd w:id="0"/>
@@ -221,6 +1023,126 @@
     </w:sectPr>
   </w:body>
 </w:document>
+</file>
+
+<file path=word/numbering.xml><?xml version="1.0" encoding="utf-8"?>
+<w:numbering xmlns:wpc="http://schemas.microsoft.com/office/word/2010/wordprocessingCanvas" xmlns:cx="http://schemas.microsoft.com/office/drawing/2014/chartex" xmlns:cx1="http://schemas.microsoft.com/office/drawing/2015/9/8/chartex" xmlns:cx2="http://schemas.microsoft.com/office/drawing/2015/10/21/chartex" xmlns:cx3="http://schemas.microsoft.com/office/drawing/2016/5/9/chartex" xmlns:cx4="http://schemas.microsoft.com/office/drawing/2016/5/10/chartex" xmlns:cx5="http://schemas.microsoft.com/office/drawing/2016/5/11/chartex" xmlns:cx6="http://schemas.microsoft.com/office/drawing/2016/5/12/chartex" xmlns:cx7="http://schemas.microsoft.com/office/drawing/2016/5/13/chartex" xmlns:cx8="http://schemas.microsoft.com/office/drawing/2016/5/14/chartex" xmlns:mc="http://schemas.openxmlformats.org/markup-compatibility/2006" xmlns:aink="http://schemas.microsoft.com/office/drawing/2016/ink" xmlns:am3d="http://schemas.microsoft.com/office/drawing/2017/model3d" xmlns:o="urn:schemas-microsoft-com:office:office" xmlns:r="http://schemas.openxmlformats.org/officeDocument/2006/relationships" xmlns:m="http://schemas.openxmlformats.org/officeDocument/2006/math" xmlns:v="urn:schemas-microsoft-com:vml" xmlns:wp14="http://schemas.microsoft.com/office/word/2010/wordprocessingDrawing" xmlns:wp="http://schemas.openxmlformats.org/drawingml/2006/wordprocessingDrawing" xmlns:w10="urn:schemas-microsoft-com:office:word" xmlns:w="http://schemas.openxmlformats.org/wordprocessingml/2006/main" xmlns:w14="http://schemas.microsoft.com/office/word/2010/wordml" xmlns:w15="http://schemas.microsoft.com/office/word/2012/wordml" xmlns:w16cid="http://schemas.microsoft.com/office/word/2016/wordml/cid" xmlns:w16se="http://schemas.microsoft.com/office/word/2015/wordml/symex" xmlns:wpg="http://schemas.microsoft.com/office/word/2010/wordprocessingGroup" xmlns:wpi="http://schemas.microsoft.com/office/word/2010/wordprocessingInk" xmlns:wne="http://schemas.microsoft.com/office/word/2006/wordml" xmlns:wps="http://schemas.microsoft.com/office/word/2010/wordprocessingShape" mc:Ignorable="w14 w15 w16se w16cid wp14">
+  <w:abstractNum w:abstractNumId="0" w15:restartNumberingAfterBreak="0">
+    <w:nsid w:val="581C6418"/>
+    <w:multiLevelType w:val="hybridMultilevel"/>
+    <w:tmpl w:val="8976F6A6"/>
+    <w:lvl w:ilvl="0" w:tplc="C83ADFFC">
+      <w:numFmt w:val="bullet"/>
+      <w:lvlText w:val="-"/>
+      <w:lvlJc w:val="left"/>
+      <w:pPr>
+        <w:ind w:left="720" w:hanging="360"/>
+      </w:pPr>
+      <w:rPr>
+        <w:rFonts w:ascii="Calibri Light" w:eastAsiaTheme="minorHAnsi" w:hAnsi="Calibri Light" w:cs="Calibri Light" w:hint="default"/>
+      </w:rPr>
+    </w:lvl>
+    <w:lvl w:ilvl="1" w:tplc="040C0003" w:tentative="1">
+      <w:start w:val="1"/>
+      <w:numFmt w:val="bullet"/>
+      <w:lvlText w:val="o"/>
+      <w:lvlJc w:val="left"/>
+      <w:pPr>
+        <w:ind w:left="1440" w:hanging="360"/>
+      </w:pPr>
+      <w:rPr>
+        <w:rFonts w:ascii="Courier New" w:hAnsi="Courier New" w:cs="Courier New" w:hint="default"/>
+      </w:rPr>
+    </w:lvl>
+    <w:lvl w:ilvl="2" w:tplc="040C0005" w:tentative="1">
+      <w:start w:val="1"/>
+      <w:numFmt w:val="bullet"/>
+      <w:lvlText w:val=""/>
+      <w:lvlJc w:val="left"/>
+      <w:pPr>
+        <w:ind w:left="2160" w:hanging="360"/>
+      </w:pPr>
+      <w:rPr>
+        <w:rFonts w:ascii="Wingdings" w:hAnsi="Wingdings" w:hint="default"/>
+      </w:rPr>
+    </w:lvl>
+    <w:lvl w:ilvl="3" w:tplc="040C0001" w:tentative="1">
+      <w:start w:val="1"/>
+      <w:numFmt w:val="bullet"/>
+      <w:lvlText w:val=""/>
+      <w:lvlJc w:val="left"/>
+      <w:pPr>
+        <w:ind w:left="2880" w:hanging="360"/>
+      </w:pPr>
+      <w:rPr>
+        <w:rFonts w:ascii="Symbol" w:hAnsi="Symbol" w:hint="default"/>
+      </w:rPr>
+    </w:lvl>
+    <w:lvl w:ilvl="4" w:tplc="040C0003" w:tentative="1">
+      <w:start w:val="1"/>
+      <w:numFmt w:val="bullet"/>
+      <w:lvlText w:val="o"/>
+      <w:lvlJc w:val="left"/>
+      <w:pPr>
+        <w:ind w:left="3600" w:hanging="360"/>
+      </w:pPr>
+      <w:rPr>
+        <w:rFonts w:ascii="Courier New" w:hAnsi="Courier New" w:cs="Courier New" w:hint="default"/>
+      </w:rPr>
+    </w:lvl>
+    <w:lvl w:ilvl="5" w:tplc="040C0005" w:tentative="1">
+      <w:start w:val="1"/>
+      <w:numFmt w:val="bullet"/>
+      <w:lvlText w:val=""/>
+      <w:lvlJc w:val="left"/>
+      <w:pPr>
+        <w:ind w:left="4320" w:hanging="360"/>
+      </w:pPr>
+      <w:rPr>
+        <w:rFonts w:ascii="Wingdings" w:hAnsi="Wingdings" w:hint="default"/>
+      </w:rPr>
+    </w:lvl>
+    <w:lvl w:ilvl="6" w:tplc="040C0001" w:tentative="1">
+      <w:start w:val="1"/>
+      <w:numFmt w:val="bullet"/>
+      <w:lvlText w:val=""/>
+      <w:lvlJc w:val="left"/>
+      <w:pPr>
+        <w:ind w:left="5040" w:hanging="360"/>
+      </w:pPr>
+      <w:rPr>
+        <w:rFonts w:ascii="Symbol" w:hAnsi="Symbol" w:hint="default"/>
+      </w:rPr>
+    </w:lvl>
+    <w:lvl w:ilvl="7" w:tplc="040C0003" w:tentative="1">
+      <w:start w:val="1"/>
+      <w:numFmt w:val="bullet"/>
+      <w:lvlText w:val="o"/>
+      <w:lvlJc w:val="left"/>
+      <w:pPr>
+        <w:ind w:left="5760" w:hanging="360"/>
+      </w:pPr>
+      <w:rPr>
+        <w:rFonts w:ascii="Courier New" w:hAnsi="Courier New" w:cs="Courier New" w:hint="default"/>
+      </w:rPr>
+    </w:lvl>
+    <w:lvl w:ilvl="8" w:tplc="040C0005" w:tentative="1">
+      <w:start w:val="1"/>
+      <w:numFmt w:val="bullet"/>
+      <w:lvlText w:val=""/>
+      <w:lvlJc w:val="left"/>
+      <w:pPr>
+        <w:ind w:left="6480" w:hanging="360"/>
+      </w:pPr>
+      <w:rPr>
+        <w:rFonts w:ascii="Wingdings" w:hAnsi="Wingdings" w:hint="default"/>
+      </w:rPr>
+    </w:lvl>
+  </w:abstractNum>
+  <w:num w:numId="1">
+    <w:abstractNumId w:val="0"/>
+  </w:num>
+</w:numbering>
 </file>
 
 <file path=word/styles.xml><?xml version="1.0" encoding="utf-8"?>

</xml_diff>

<commit_message>
Maj diaporama revue 1
</commit_message>
<xml_diff>
--- a/doc_logiciels/boucle_4_20_mA.docx
+++ b/doc_logiciels/boucle_4_20_mA.docx
@@ -111,13 +111,13 @@
           <w:u w:val="single"/>
         </w:rPr>
       </w:pPr>
+      <w:bookmarkStart w:id="0" w:name="_GoBack"/>
       <w:r>
         <w:rPr>
           <w:noProof/>
           <w:color w:val="C00000"/>
           <w:sz w:val="32"/>
           <w:szCs w:val="32"/>
-          <w:u w:val="single"/>
         </w:rPr>
         <w:drawing>
           <wp:inline distT="0" distB="0" distL="0" distR="0" wp14:anchorId="70521CED" wp14:editId="6FDD3447">
@@ -183,6 +183,7 @@
           </wp:inline>
         </w:drawing>
       </w:r>
+      <w:bookmarkEnd w:id="0"/>
     </w:p>
     <w:p>
       <w:pPr>
@@ -219,13 +220,7 @@
         <w:rPr>
           <w:rFonts w:ascii="Calibri Light" w:hAnsi="Calibri Light" w:cs="Calibri Light"/>
         </w:rPr>
-        <w:t xml:space="preserve">L'émetteur est composé d'un capteur qui va mesurer </w:t>
-      </w:r>
-      <w:r>
-        <w:rPr>
-          <w:rFonts w:ascii="Calibri Light" w:hAnsi="Calibri Light" w:cs="Calibri Light"/>
-        </w:rPr>
-        <w:t>les grandeurs physiques</w:t>
+        <w:t>L'émetteur est composé d'un capteur qui va mesurer les grandeurs physiques</w:t>
       </w:r>
       <w:r>
         <w:rPr>
@@ -249,19 +244,7 @@
         <w:rPr>
           <w:rFonts w:ascii="Calibri Light" w:hAnsi="Calibri Light" w:cs="Calibri Light"/>
         </w:rPr>
-        <w:t xml:space="preserve"> </w:t>
-      </w:r>
-      <w:r>
-        <w:rPr>
-          <w:rFonts w:ascii="Calibri Light" w:hAnsi="Calibri Light" w:cs="Calibri Light"/>
-        </w:rPr>
-        <w:t>Et</w:t>
-      </w:r>
-      <w:r>
-        <w:rPr>
-          <w:rFonts w:ascii="Calibri Light" w:hAnsi="Calibri Light" w:cs="Calibri Light"/>
-        </w:rPr>
-        <w:t xml:space="preserve"> d'un émetteur de courant 4-20 mA.</w:t>
+        <w:t xml:space="preserve"> Et d'un émetteur de courant 4-20 mA.</w:t>
       </w:r>
     </w:p>
     <w:p>
@@ -323,19 +306,7 @@
         <w:rPr>
           <w:rFonts w:ascii="Calibri Light" w:hAnsi="Calibri Light" w:cs="Calibri Light"/>
         </w:rPr>
-        <w:t xml:space="preserve">4 mA pour </w:t>
-      </w:r>
-      <w:r>
-        <w:rPr>
-          <w:rFonts w:ascii="Calibri Light" w:hAnsi="Calibri Light" w:cs="Calibri Light"/>
-        </w:rPr>
-        <w:t>la première valeur</w:t>
-      </w:r>
-      <w:r>
-        <w:rPr>
-          <w:rFonts w:ascii="Calibri Light" w:hAnsi="Calibri Light" w:cs="Calibri Light"/>
-        </w:rPr>
-        <w:t xml:space="preserve"> de</w:t>
+        <w:t>4 mA pour la première valeur de</w:t>
       </w:r>
       <w:r>
         <w:rPr>
@@ -649,20 +620,58 @@
           <w:rFonts w:ascii="Calibri Light" w:hAnsi="Calibri Light" w:cs="Calibri Light"/>
           <w:b/>
         </w:rPr>
-        <w:t>E</w:t>
+        <w:t>Exemple</w:t>
+      </w:r>
+      <w:r>
+        <w:rPr>
+          <w:rFonts w:ascii="Calibri Light" w:hAnsi="Calibri Light" w:cs="Calibri Light"/>
+        </w:rPr>
+        <w:t> :</w:t>
+      </w:r>
+      <w:r>
+        <w:rPr>
+          <w:rFonts w:ascii="Calibri Light" w:hAnsi="Calibri Light" w:cs="Calibri Light"/>
+        </w:rPr>
+        <w:t xml:space="preserve"> </w:t>
+      </w:r>
+    </w:p>
+    <w:p>
+      <w:pPr>
+        <w:pStyle w:val="Sansinterligne"/>
+        <w:rPr>
+          <w:rFonts w:ascii="Calibri Light" w:hAnsi="Calibri Light" w:cs="Calibri Light"/>
+        </w:rPr>
+      </w:pPr>
+      <w:r>
+        <w:rPr>
+          <w:rFonts w:ascii="Calibri Light" w:hAnsi="Calibri Light" w:cs="Calibri Light"/>
+        </w:rPr>
+        <w:t>Pour u</w:t>
+      </w:r>
+      <w:r>
+        <w:rPr>
+          <w:rFonts w:ascii="Calibri Light" w:hAnsi="Calibri Light" w:cs="Calibri Light"/>
+        </w:rPr>
+        <w:t>ne résistance d'entrée de 250 ohms pour un récepteur, on perdra</w:t>
+      </w:r>
+      <w:r>
+        <w:rPr>
+          <w:rFonts w:ascii="Calibri Light" w:hAnsi="Calibri Light" w:cs="Calibri Light"/>
+        </w:rPr>
+        <w:t xml:space="preserve"> </w:t>
       </w:r>
       <w:r>
         <w:rPr>
           <w:rFonts w:ascii="Calibri Light" w:hAnsi="Calibri Light" w:cs="Calibri Light"/>
           <w:b/>
         </w:rPr>
-        <w:t>xemple</w:t>
-      </w:r>
-      <w:r>
-        <w:rPr>
-          <w:rFonts w:ascii="Calibri Light" w:hAnsi="Calibri Light" w:cs="Calibri Light"/>
-        </w:rPr>
-        <w:t> :</w:t>
+        <w:t>5V</w:t>
+      </w:r>
+      <w:r>
+        <w:rPr>
+          <w:rFonts w:ascii="Calibri Light" w:hAnsi="Calibri Light" w:cs="Calibri Light"/>
+        </w:rPr>
+        <w:t xml:space="preserve"> à cause de la</w:t>
       </w:r>
       <w:r>
         <w:rPr>
@@ -670,119 +679,61 @@
         </w:rPr>
         <w:t xml:space="preserve"> </w:t>
       </w:r>
-    </w:p>
-    <w:p>
-      <w:pPr>
-        <w:pStyle w:val="Sansinterligne"/>
-        <w:rPr>
-          <w:rFonts w:ascii="Calibri Light" w:hAnsi="Calibri Light" w:cs="Calibri Light"/>
-        </w:rPr>
-      </w:pPr>
-      <w:r>
-        <w:rPr>
-          <w:rFonts w:ascii="Calibri Light" w:hAnsi="Calibri Light" w:cs="Calibri Light"/>
-        </w:rPr>
-        <w:t>Pour u</w:t>
-      </w:r>
-      <w:r>
-        <w:rPr>
-          <w:rFonts w:ascii="Calibri Light" w:hAnsi="Calibri Light" w:cs="Calibri Light"/>
-        </w:rPr>
-        <w:t>ne</w:t>
-      </w:r>
-      <w:r>
-        <w:rPr>
-          <w:rFonts w:ascii="Calibri Light" w:hAnsi="Calibri Light" w:cs="Calibri Light"/>
-        </w:rPr>
-        <w:t xml:space="preserve"> résistance d'entrée de 250 ohms pour un récepteur, on perdra</w:t>
-      </w:r>
-      <w:r>
-        <w:rPr>
-          <w:rFonts w:ascii="Calibri Light" w:hAnsi="Calibri Light" w:cs="Calibri Light"/>
-        </w:rPr>
-        <w:t xml:space="preserve"> </w:t>
+      <w:r>
+        <w:rPr>
+          <w:rFonts w:ascii="Calibri Light" w:hAnsi="Calibri Light" w:cs="Calibri Light"/>
+        </w:rPr>
+        <w:t>te</w:t>
+      </w:r>
+      <w:r>
+        <w:rPr>
+          <w:rFonts w:ascii="Calibri Light" w:hAnsi="Calibri Light" w:cs="Calibri Light"/>
+        </w:rPr>
+        <w:t xml:space="preserve">nsion </w:t>
+      </w:r>
+      <w:r>
+        <w:rPr>
+          <w:rFonts w:ascii="Calibri Light" w:hAnsi="Calibri Light" w:cs="Calibri Light"/>
+        </w:rPr>
+        <w:t>au</w:t>
+      </w:r>
+      <w:r>
+        <w:rPr>
+          <w:rFonts w:ascii="Calibri Light" w:hAnsi="Calibri Light" w:cs="Calibri Light"/>
+        </w:rPr>
+        <w:t>x</w:t>
+      </w:r>
+      <w:r>
+        <w:rPr>
+          <w:rFonts w:ascii="Calibri Light" w:hAnsi="Calibri Light" w:cs="Calibri Light"/>
+        </w:rPr>
+        <w:t xml:space="preserve"> bornes de la résistance pour un courant de </w:t>
       </w:r>
       <w:r>
         <w:rPr>
           <w:rFonts w:ascii="Calibri Light" w:hAnsi="Calibri Light" w:cs="Calibri Light"/>
           <w:b/>
         </w:rPr>
-        <w:t>5V</w:t>
-      </w:r>
-      <w:r>
-        <w:rPr>
-          <w:rFonts w:ascii="Calibri Light" w:hAnsi="Calibri Light" w:cs="Calibri Light"/>
-        </w:rPr>
-        <w:t xml:space="preserve"> à cause de la</w:t>
-      </w:r>
-      <w:r>
-        <w:rPr>
-          <w:rFonts w:ascii="Calibri Light" w:hAnsi="Calibri Light" w:cs="Calibri Light"/>
-        </w:rPr>
-        <w:t xml:space="preserve"> </w:t>
-      </w:r>
-      <w:r>
-        <w:rPr>
-          <w:rFonts w:ascii="Calibri Light" w:hAnsi="Calibri Light" w:cs="Calibri Light"/>
-        </w:rPr>
-        <w:t>te</w:t>
-      </w:r>
-      <w:r>
-        <w:rPr>
-          <w:rFonts w:ascii="Calibri Light" w:hAnsi="Calibri Light" w:cs="Calibri Light"/>
-        </w:rPr>
-        <w:t xml:space="preserve">nsion </w:t>
-      </w:r>
-      <w:r>
-        <w:rPr>
-          <w:rFonts w:ascii="Calibri Light" w:hAnsi="Calibri Light" w:cs="Calibri Light"/>
-        </w:rPr>
-        <w:t>au</w:t>
-      </w:r>
-      <w:r>
-        <w:rPr>
-          <w:rFonts w:ascii="Calibri Light" w:hAnsi="Calibri Light" w:cs="Calibri Light"/>
-        </w:rPr>
-        <w:t>x</w:t>
-      </w:r>
-      <w:r>
-        <w:rPr>
-          <w:rFonts w:ascii="Calibri Light" w:hAnsi="Calibri Light" w:cs="Calibri Light"/>
-        </w:rPr>
-        <w:t xml:space="preserve"> bornes de la résistance pour un courant de </w:t>
+        <w:t>20 mA</w:t>
+      </w:r>
+      <w:r>
+        <w:rPr>
+          <w:rFonts w:ascii="Calibri Light" w:hAnsi="Calibri Light" w:cs="Calibri Light"/>
+        </w:rPr>
+        <w:t xml:space="preserve">. </w:t>
+      </w:r>
+      <w:r>
+        <w:rPr>
+          <w:rFonts w:ascii="Calibri Light" w:hAnsi="Calibri Light" w:cs="Calibri Light"/>
+        </w:rPr>
+        <w:t xml:space="preserve">Pour un courant de </w:t>
       </w:r>
       <w:r>
         <w:rPr>
           <w:rFonts w:ascii="Calibri Light" w:hAnsi="Calibri Light" w:cs="Calibri Light"/>
           <w:b/>
         </w:rPr>
-        <w:t>20 mA</w:t>
-      </w:r>
-      <w:r>
-        <w:rPr>
-          <w:rFonts w:ascii="Calibri Light" w:hAnsi="Calibri Light" w:cs="Calibri Light"/>
-        </w:rPr>
-        <w:t xml:space="preserve">. </w:t>
-      </w:r>
-      <w:r>
-        <w:rPr>
-          <w:rFonts w:ascii="Calibri Light" w:hAnsi="Calibri Light" w:cs="Calibri Light"/>
-        </w:rPr>
-        <w:t xml:space="preserve">Pour un courant de </w:t>
-      </w:r>
-      <w:r>
-        <w:rPr>
-          <w:rFonts w:ascii="Calibri Light" w:hAnsi="Calibri Light" w:cs="Calibri Light"/>
-          <w:b/>
-        </w:rPr>
-        <w:t xml:space="preserve">4 </w:t>
-      </w:r>
-      <w:r>
-        <w:rPr>
-          <w:rFonts w:ascii="Calibri Light" w:hAnsi="Calibri Light" w:cs="Calibri Light"/>
-          <w:b/>
-        </w:rPr>
-        <w:t>mA</w:t>
+        <w:t>4 mA</w:t>
       </w:r>
       <w:r>
         <w:rPr>
@@ -871,16 +822,7 @@
           <w:u w:val="single"/>
         </w:rPr>
         <w:lastRenderedPageBreak/>
-        <w:t>Installation de la boucle</w:t>
-      </w:r>
-      <w:r>
-        <w:rPr>
-          <w:color w:val="C00000"/>
-          <w:sz w:val="32"/>
-          <w:szCs w:val="32"/>
-          <w:u w:val="single"/>
-        </w:rPr>
-        <w:t> :</w:t>
+        <w:t>Installation de la boucle :</w:t>
       </w:r>
     </w:p>
     <w:p>
@@ -943,45 +885,45 @@
         <w:rPr>
           <w:rFonts w:asciiTheme="majorHAnsi" w:hAnsiTheme="majorHAnsi" w:cstheme="majorHAnsi"/>
         </w:rPr>
-        <w:t xml:space="preserve">Après avoir alimenté la boucle et avoir inséré un </w:t>
+        <w:t>Après avoir alimenté la boucle et avoir inséré un milli</w:t>
       </w:r>
       <w:r>
         <w:rPr>
           <w:rFonts w:asciiTheme="majorHAnsi" w:hAnsiTheme="majorHAnsi" w:cstheme="majorHAnsi"/>
         </w:rPr>
-        <w:t>milli</w:t>
+        <w:t>a</w:t>
       </w:r>
       <w:r>
         <w:rPr>
           <w:rFonts w:asciiTheme="majorHAnsi" w:hAnsiTheme="majorHAnsi" w:cstheme="majorHAnsi"/>
         </w:rPr>
-        <w:t>a</w:t>
-      </w:r>
-      <w:r>
+        <w:t xml:space="preserve">mpèremètre. </w:t>
+      </w:r>
+    </w:p>
+    <w:p>
+      <w:pPr>
+        <w:pStyle w:val="Sansinterligne"/>
         <w:rPr>
           <w:rFonts w:asciiTheme="majorHAnsi" w:hAnsiTheme="majorHAnsi" w:cstheme="majorHAnsi"/>
         </w:rPr>
-        <w:t>mpèremètre</w:t>
-      </w:r>
+      </w:pPr>
       <w:r>
         <w:rPr>
           <w:rFonts w:asciiTheme="majorHAnsi" w:hAnsiTheme="majorHAnsi" w:cstheme="majorHAnsi"/>
         </w:rPr>
-        <w:t xml:space="preserve">. </w:t>
-      </w:r>
-    </w:p>
-    <w:p>
-      <w:pPr>
-        <w:pStyle w:val="Sansinterligne"/>
+        <w:t>On devrait lire un courant d'une</w:t>
+      </w:r>
+      <w:r>
         <w:rPr>
           <w:rFonts w:asciiTheme="majorHAnsi" w:hAnsiTheme="majorHAnsi" w:cstheme="majorHAnsi"/>
         </w:rPr>
-      </w:pPr>
+        <w:t xml:space="preserve"> </w:t>
+      </w:r>
       <w:r>
         <w:rPr>
           <w:rFonts w:asciiTheme="majorHAnsi" w:hAnsiTheme="majorHAnsi" w:cstheme="majorHAnsi"/>
         </w:rPr>
-        <w:t>On devrait lire un courant d'une</w:t>
+        <w:t>valeur comprise entre 4 et 20 mA dépendant de la sortie de</w:t>
       </w:r>
       <w:r>
         <w:rPr>
@@ -993,18 +935,6 @@
         <w:rPr>
           <w:rFonts w:asciiTheme="majorHAnsi" w:hAnsiTheme="majorHAnsi" w:cstheme="majorHAnsi"/>
         </w:rPr>
-        <w:t>valeur comprise entre 4 et 20 mA dépendant de la sortie de</w:t>
-      </w:r>
-      <w:r>
-        <w:rPr>
-          <w:rFonts w:asciiTheme="majorHAnsi" w:hAnsiTheme="majorHAnsi" w:cstheme="majorHAnsi"/>
-        </w:rPr>
-        <w:t xml:space="preserve"> </w:t>
-      </w:r>
-      <w:r>
-        <w:rPr>
-          <w:rFonts w:asciiTheme="majorHAnsi" w:hAnsiTheme="majorHAnsi" w:cstheme="majorHAnsi"/>
-        </w:rPr>
         <w:t>l'émetteur.</w:t>
       </w:r>
     </w:p>
@@ -1012,8 +942,6 @@
       <w:pPr>
         <w:pStyle w:val="Sansinterligne"/>
       </w:pPr>
-      <w:bookmarkStart w:id="0" w:name="_GoBack"/>
-      <w:bookmarkEnd w:id="0"/>
     </w:p>
     <w:sectPr>
       <w:pgSz w:w="11906" w:h="16838"/>

</xml_diff>

<commit_message>
Création doc pour schéma site web
Co-Authored-By: drumz <drumz@users.noreply.github.com>
</commit_message>
<xml_diff>
--- a/doc_logiciels/boucle_4_20_mA.docx
+++ b/doc_logiciels/boucle_4_20_mA.docx
@@ -111,7 +111,6 @@
           <w:u w:val="single"/>
         </w:rPr>
       </w:pPr>
-      <w:bookmarkStart w:id="0" w:name="_GoBack"/>
       <w:r>
         <w:rPr>
           <w:noProof/>
@@ -183,7 +182,6 @@
           </wp:inline>
         </w:drawing>
       </w:r>
-      <w:bookmarkEnd w:id="0"/>
     </w:p>
     <w:p>
       <w:pPr>
@@ -937,6 +935,80 @@
         </w:rPr>
         <w:t>l'émetteur.</w:t>
       </w:r>
+    </w:p>
+    <w:p>
+      <w:pPr>
+        <w:pStyle w:val="Sansinterligne"/>
+      </w:pPr>
+    </w:p>
+    <w:p>
+      <w:pPr>
+        <w:pStyle w:val="Sansinterligne"/>
+        <w:rPr>
+          <w:color w:val="C00000"/>
+          <w:sz w:val="32"/>
+          <w:szCs w:val="32"/>
+          <w:u w:val="single"/>
+        </w:rPr>
+      </w:pPr>
+      <w:r>
+        <w:rPr>
+          <w:color w:val="C00000"/>
+          <w:sz w:val="32"/>
+          <w:szCs w:val="32"/>
+          <w:u w:val="single"/>
+        </w:rPr>
+        <w:t>Liens :</w:t>
+      </w:r>
+    </w:p>
+    <w:p>
+      <w:pPr>
+        <w:pStyle w:val="Sansinterligne"/>
+        <w:rPr>
+          <w:color w:val="C00000"/>
+          <w:sz w:val="32"/>
+          <w:szCs w:val="32"/>
+          <w:u w:val="single"/>
+        </w:rPr>
+      </w:pPr>
+    </w:p>
+    <w:p>
+      <w:pPr>
+        <w:pStyle w:val="Sansinterligne"/>
+        <w:rPr>
+          <w:color w:val="C00000"/>
+        </w:rPr>
+      </w:pPr>
+      <w:hyperlink r:id="rId7" w:history="1">
+        <w:r>
+          <w:rPr>
+            <w:rStyle w:val="Lienhypertexte"/>
+          </w:rPr>
+          <w:t>http://meteosat.pessac.f</w:t>
+        </w:r>
+        <w:bookmarkStart w:id="0" w:name="_GoBack"/>
+        <w:bookmarkEnd w:id="0"/>
+        <w:r>
+          <w:rPr>
+            <w:rStyle w:val="Lienhypertexte"/>
+          </w:rPr>
+          <w:t>r</w:t>
+        </w:r>
+        <w:r>
+          <w:rPr>
+            <w:rStyle w:val="Lienhypertexte"/>
+          </w:rPr>
+          <w:t>ee.fr/Cd_elect/Doc_pdf/liaison/loop420.pdf</w:t>
+        </w:r>
+      </w:hyperlink>
+    </w:p>
+    <w:p>
+      <w:pPr>
+        <w:pStyle w:val="Sansinterligne"/>
+        <w:rPr>
+          <w:color w:val="C00000"/>
+        </w:rPr>
+      </w:pPr>
     </w:p>
     <w:p>
       <w:pPr>
@@ -1507,6 +1579,41 @@
       <w:spacing w:after="0" w:line="240" w:lineRule="auto"/>
     </w:pPr>
   </w:style>
+  <w:style w:type="character" w:styleId="Lienhypertexte">
+    <w:name w:val="Hyperlink"/>
+    <w:basedOn w:val="Policepardfaut"/>
+    <w:uiPriority w:val="99"/>
+    <w:unhideWhenUsed/>
+    <w:rsid w:val="00615C00"/>
+    <w:rPr>
+      <w:color w:val="0563C1" w:themeColor="hyperlink"/>
+      <w:u w:val="single"/>
+    </w:rPr>
+  </w:style>
+  <w:style w:type="character" w:styleId="Mentionnonrsolue">
+    <w:name w:val="Unresolved Mention"/>
+    <w:basedOn w:val="Policepardfaut"/>
+    <w:uiPriority w:val="99"/>
+    <w:semiHidden/>
+    <w:unhideWhenUsed/>
+    <w:rsid w:val="00615C00"/>
+    <w:rPr>
+      <w:color w:val="808080"/>
+      <w:shd w:val="clear" w:color="auto" w:fill="E6E6E6"/>
+    </w:rPr>
+  </w:style>
+  <w:style w:type="character" w:styleId="Lienhypertextesuivivisit">
+    <w:name w:val="FollowedHyperlink"/>
+    <w:basedOn w:val="Policepardfaut"/>
+    <w:uiPriority w:val="99"/>
+    <w:semiHidden/>
+    <w:unhideWhenUsed/>
+    <w:rsid w:val="00615C00"/>
+    <w:rPr>
+      <w:color w:val="954F72" w:themeColor="followedHyperlink"/>
+      <w:u w:val="single"/>
+    </w:rPr>
+  </w:style>
 </w:styles>
 </file>
 

</xml_diff>